<commit_message>
added 1.12 as c++ version at exercise 3.5
</commit_message>
<xml_diff>
--- a/_exercise_descriptions/exercise_descriptions.docx
+++ b/_exercise_descriptions/exercise_descriptions.docx
@@ -596,7 +596,23 @@
           <w:rFonts w:ascii="Times New Roman" w:hAnsi="Times New Roman" w:cs="Times New Roman"/>
           <w:lang w:val="en-US"/>
         </w:rPr>
-        <w:t>imposes a limit on the size of the time step relative to the spatial discretization in order to maintain stability.</w:t>
+        <w:t xml:space="preserve">imposes a limit on the size of the time step relative to the spatial discretization </w:t>
+      </w:r>
+      <w:proofErr w:type="gramStart"/>
+      <w:r>
+        <w:rPr>
+          <w:rFonts w:ascii="Times New Roman" w:hAnsi="Times New Roman" w:cs="Times New Roman"/>
+          <w:lang w:val="en-US"/>
+        </w:rPr>
+        <w:t>in order to</w:t>
+      </w:r>
+      <w:proofErr w:type="gramEnd"/>
+      <w:r>
+        <w:rPr>
+          <w:rFonts w:ascii="Times New Roman" w:hAnsi="Times New Roman" w:cs="Times New Roman"/>
+          <w:lang w:val="en-US"/>
+        </w:rPr>
+        <w:t xml:space="preserve"> maintain stability.</w:t>
       </w:r>
       <w:r>
         <w:rPr>
@@ -664,7 +680,23 @@
           <w:rFonts w:ascii="Times New Roman" w:hAnsi="Times New Roman" w:cs="Times New Roman"/>
           <w:lang w:val="en-US"/>
         </w:rPr>
-        <w:t xml:space="preserve">The decay rate depends on the initial temperature profiles because it is different for perhaps constant, linear, and also for oscillations in the initial temperature distribution. For example, a constant initial temperature profile does typically not have a decay rate because there are no spatial temperature differences. On the other side on linear initial temperature profiles, the decay rate depends on the slope of the temperature gradient. </w:t>
+        <w:t xml:space="preserve">The decay rate depends on the initial temperature profiles because it is different for perhaps constant, linear, </w:t>
+      </w:r>
+      <w:proofErr w:type="gramStart"/>
+      <w:r>
+        <w:rPr>
+          <w:rFonts w:ascii="Times New Roman" w:hAnsi="Times New Roman" w:cs="Times New Roman"/>
+          <w:lang w:val="en-US"/>
+        </w:rPr>
+        <w:t>and also</w:t>
+      </w:r>
+      <w:proofErr w:type="gramEnd"/>
+      <w:r>
+        <w:rPr>
+          <w:rFonts w:ascii="Times New Roman" w:hAnsi="Times New Roman" w:cs="Times New Roman"/>
+          <w:lang w:val="en-US"/>
+        </w:rPr>
+        <w:t xml:space="preserve"> for oscillations in the initial temperature distribution. For example, a constant initial temperature profile does typically not have a decay rate because there are no spatial temperature differences. On the other side on linear initial temperature profiles, the decay rate depends on the slope of the temperature gradient. </w:t>
       </w:r>
     </w:p>
     <w:p>
@@ -832,7 +864,23 @@
           <w:rFonts w:ascii="Times New Roman" w:hAnsi="Times New Roman" w:cs="Times New Roman"/>
           <w:lang w:val="en-US"/>
         </w:rPr>
-        <w:t>. As we can see the right end of the rod gets colder and colder unlike in the previous exercise where the end of the rod temperature was constant. This makes sense, because we defined the boundary condition like that.</w:t>
+        <w:t xml:space="preserve">. As we can see the right end of the rod gets colder and colder unlike in the previous exercise where the end of the rod temperature was constant. This makes </w:t>
+      </w:r>
+      <w:proofErr w:type="gramStart"/>
+      <w:r>
+        <w:rPr>
+          <w:rFonts w:ascii="Times New Roman" w:hAnsi="Times New Roman" w:cs="Times New Roman"/>
+          <w:lang w:val="en-US"/>
+        </w:rPr>
+        <w:t>sense, because</w:t>
+      </w:r>
+      <w:proofErr w:type="gramEnd"/>
+      <w:r>
+        <w:rPr>
+          <w:rFonts w:ascii="Times New Roman" w:hAnsi="Times New Roman" w:cs="Times New Roman"/>
+          <w:lang w:val="en-US"/>
+        </w:rPr>
+        <w:t xml:space="preserve"> we defined the boundary condition like that.</w:t>
       </w:r>
     </w:p>
     <w:p>
@@ -1521,21 +1569,24 @@
       <w:pPr>
         <w:rPr>
           <w:rFonts w:ascii="Times New Roman" w:hAnsi="Times New Roman" w:cs="Times New Roman"/>
-          <w:lang w:val="en-US"/>
-        </w:rPr>
-      </w:pPr>
-      <w:r>
-        <w:rPr>
-          <w:rFonts w:ascii="Times New Roman" w:hAnsi="Times New Roman" w:cs="Times New Roman"/>
-          <w:lang w:val="en-US"/>
-        </w:rPr>
-        <w:br w:type="page"/>
-      </w:r>
-    </w:p>
-    <w:p>
-      <w:pPr>
-        <w:rPr>
-          <w:rFonts w:ascii="Times New Roman" w:hAnsi="Times New Roman" w:cs="Times New Roman"/>
+          <w:i/>
+          <w:iCs/>
+          <w:sz w:val="32"/>
+          <w:szCs w:val="32"/>
+          <w:u w:val="single"/>
+          <w:lang w:val="en-US"/>
+        </w:rPr>
+      </w:pPr>
+    </w:p>
+    <w:p>
+      <w:pPr>
+        <w:rPr>
+          <w:rFonts w:ascii="Times New Roman" w:hAnsi="Times New Roman" w:cs="Times New Roman"/>
+          <w:i/>
+          <w:iCs/>
+          <w:sz w:val="32"/>
+          <w:szCs w:val="32"/>
+          <w:u w:val="single"/>
           <w:lang w:val="en-US"/>
         </w:rPr>
       </w:pPr>
@@ -1547,14 +1598,6 @@
         <w:lastRenderedPageBreak/>
         <w:t xml:space="preserve">If we compare these two implementations with the explicit Euler scheme, we can see the following runtimes: </w:t>
       </w:r>
-    </w:p>
-    <w:p>
-      <w:pPr>
-        <w:rPr>
-          <w:rFonts w:ascii="Times New Roman" w:hAnsi="Times New Roman" w:cs="Times New Roman"/>
-          <w:lang w:val="en-US"/>
-        </w:rPr>
-      </w:pPr>
     </w:p>
     <w:p>
       <w:pPr>
@@ -1604,14 +1647,6 @@
       <w:pPr>
         <w:rPr>
           <w:rFonts w:ascii="Times New Roman" w:hAnsi="Times New Roman" w:cs="Times New Roman"/>
-          <w:lang w:val="en-US"/>
-        </w:rPr>
-      </w:pPr>
-    </w:p>
-    <w:p>
-      <w:pPr>
-        <w:rPr>
-          <w:rFonts w:ascii="Times New Roman" w:hAnsi="Times New Roman" w:cs="Times New Roman"/>
           <w:i/>
           <w:iCs/>
           <w:sz w:val="32"/>
@@ -1637,19 +1672,7 @@
       <w:pPr>
         <w:rPr>
           <w:rFonts w:ascii="Times New Roman" w:hAnsi="Times New Roman" w:cs="Times New Roman"/>
-          <w:i/>
-          <w:iCs/>
-          <w:sz w:val="32"/>
-          <w:szCs w:val="32"/>
-          <w:u w:val="single"/>
-          <w:lang w:val="en-US"/>
-        </w:rPr>
-      </w:pPr>
-    </w:p>
-    <w:p>
-      <w:pPr>
-        <w:rPr>
-          <w:rFonts w:ascii="Times New Roman" w:hAnsi="Times New Roman" w:cs="Times New Roman"/>
+          <w:u w:val="single"/>
           <w:lang w:val="en-US"/>
         </w:rPr>
       </w:pPr>
@@ -1686,7 +1709,7 @@
       <w:pPr>
         <w:rPr>
           <w:rFonts w:ascii="Times New Roman" w:hAnsi="Times New Roman" w:cs="Times New Roman"/>
-          <w:u w:val="single"/>
+          <w:noProof/>
           <w:lang w:val="en-US"/>
         </w:rPr>
       </w:pPr>
@@ -1706,24 +1729,39 @@
         </w:rPr>
         <w:t>eginning:</w:t>
       </w:r>
-    </w:p>
-    <w:p>
-      <w:pPr>
-        <w:rPr>
-          <w:rFonts w:ascii="Times New Roman" w:hAnsi="Times New Roman" w:cs="Times New Roman"/>
-          <w:u w:val="single"/>
-          <w:lang w:val="en-US"/>
-        </w:rPr>
-      </w:pPr>
       <w:r>
         <w:rPr>
           <w:rFonts w:ascii="Times New Roman" w:hAnsi="Times New Roman" w:cs="Times New Roman"/>
           <w:noProof/>
           <w:lang w:val="en-US"/>
         </w:rPr>
-        <w:lastRenderedPageBreak/>
+        <w:t xml:space="preserve"> </w:t>
+      </w:r>
+    </w:p>
+    <w:p>
+      <w:pPr>
+        <w:rPr>
+          <w:rFonts w:ascii="Times New Roman" w:hAnsi="Times New Roman" w:cs="Times New Roman"/>
+          <w:noProof/>
+          <w:lang w:val="en-US"/>
+        </w:rPr>
+      </w:pPr>
+    </w:p>
+    <w:p>
+      <w:pPr>
+        <w:rPr>
+          <w:rFonts w:ascii="Times New Roman" w:hAnsi="Times New Roman" w:cs="Times New Roman"/>
+          <w:lang w:val="en-US"/>
+        </w:rPr>
+      </w:pPr>
+      <w:r>
+        <w:rPr>
+          <w:rFonts w:ascii="Times New Roman" w:hAnsi="Times New Roman" w:cs="Times New Roman"/>
+          <w:noProof/>
+          <w:lang w:val="en-US"/>
+        </w:rPr>
         <w:drawing>
-          <wp:inline distT="0" distB="0" distL="0" distR="0" wp14:anchorId="0AE19053" wp14:editId="4A010961">
+          <wp:inline distT="0" distB="0" distL="0" distR="0" wp14:anchorId="260DCC32" wp14:editId="7A5F67F0">
             <wp:extent cx="5760209" cy="3392129"/>
             <wp:effectExtent l="0" t="0" r="0" b="0"/>
             <wp:docPr id="810101646" name="Grafik 14" descr="Ein Bild, das Diagramm, Design, Würfel enthält.&#10;&#10;Automatisch generierte Beschreibung"/>
@@ -1771,12 +1809,22 @@
           </wp:inline>
         </w:drawing>
       </w:r>
-      <w:r>
-        <w:rPr>
-          <w:rFonts w:ascii="Times New Roman" w:hAnsi="Times New Roman" w:cs="Times New Roman"/>
-          <w:u w:val="single"/>
-          <w:lang w:val="en-US"/>
-        </w:rPr>
+    </w:p>
+    <w:p>
+      <w:pPr>
+        <w:rPr>
+          <w:rFonts w:ascii="Times New Roman" w:hAnsi="Times New Roman" w:cs="Times New Roman"/>
+          <w:u w:val="single"/>
+          <w:lang w:val="en-US"/>
+        </w:rPr>
+      </w:pPr>
+      <w:r>
+        <w:rPr>
+          <w:rFonts w:ascii="Times New Roman" w:hAnsi="Times New Roman" w:cs="Times New Roman"/>
+          <w:u w:val="single"/>
+          <w:lang w:val="en-US"/>
+        </w:rPr>
+        <w:lastRenderedPageBreak/>
         <w:t>Half of the time steps:</w:t>
       </w:r>
       <w:r>
@@ -1883,7 +1931,6 @@
           <w:noProof/>
           <w:lang w:val="en-US"/>
         </w:rPr>
-        <w:lastRenderedPageBreak/>
         <w:drawing>
           <wp:inline distT="0" distB="0" distL="0" distR="0" wp14:anchorId="35AC8B9B" wp14:editId="0C614F41">
             <wp:extent cx="5760209" cy="3401961"/>
@@ -2013,6 +2060,32 @@
           <w:u w:val="single"/>
           <w:lang w:val="en-US"/>
         </w:rPr>
+        <w:br w:type="page"/>
+      </w:r>
+    </w:p>
+    <w:p>
+      <w:pPr>
+        <w:rPr>
+          <w:rFonts w:ascii="Times New Roman" w:hAnsi="Times New Roman" w:cs="Times New Roman"/>
+          <w:i/>
+          <w:iCs/>
+          <w:sz w:val="32"/>
+          <w:szCs w:val="32"/>
+          <w:u w:val="single"/>
+          <w:lang w:val="en-US"/>
+        </w:rPr>
+      </w:pPr>
+      <w:r>
+        <w:rPr>
+          <w:rFonts w:ascii="Times New Roman" w:hAnsi="Times New Roman" w:cs="Times New Roman"/>
+          <w:i/>
+          <w:iCs/>
+          <w:sz w:val="32"/>
+          <w:szCs w:val="32"/>
+          <w:u w:val="single"/>
+          <w:lang w:val="en-US"/>
+        </w:rPr>
+        <w:lastRenderedPageBreak/>
         <w:t>1.14</w:t>
       </w:r>
     </w:p>
@@ -2144,7 +2217,6 @@
           <w:u w:val="single"/>
           <w:lang w:val="en-US"/>
         </w:rPr>
-        <w:lastRenderedPageBreak/>
         <w:t>Half of the time steps:</w:t>
       </w:r>
       <w:r>
@@ -2242,6 +2314,24 @@
           <w:u w:val="single"/>
           <w:lang w:val="en-US"/>
         </w:rPr>
+        <w:br w:type="page"/>
+      </w:r>
+    </w:p>
+    <w:p>
+      <w:pPr>
+        <w:rPr>
+          <w:rFonts w:ascii="Times New Roman" w:hAnsi="Times New Roman" w:cs="Times New Roman"/>
+          <w:u w:val="single"/>
+          <w:lang w:val="en-US"/>
+        </w:rPr>
+      </w:pPr>
+      <w:r>
+        <w:rPr>
+          <w:rFonts w:ascii="Times New Roman" w:hAnsi="Times New Roman" w:cs="Times New Roman"/>
+          <w:u w:val="single"/>
+          <w:lang w:val="en-US"/>
+        </w:rPr>
+        <w:lastRenderedPageBreak/>
         <w:t>At the end:</w:t>
       </w:r>
     </w:p>
@@ -2330,31 +2420,6 @@
     </w:p>
     <w:p>
       <w:pPr>
-        <w:rPr>
-          <w:rFonts w:ascii="Times New Roman" w:hAnsi="Times New Roman" w:cs="Times New Roman"/>
-          <w:lang w:val="en-US"/>
-        </w:rPr>
-      </w:pPr>
-    </w:p>
-    <w:p>
-      <w:pPr>
-        <w:rPr>
-          <w:rFonts w:ascii="Times New Roman" w:hAnsi="Times New Roman" w:cs="Times New Roman"/>
-          <w:lang w:val="en-US"/>
-        </w:rPr>
-      </w:pPr>
-    </w:p>
-    <w:p>
-      <w:pPr>
-        <w:rPr>
-          <w:rFonts w:ascii="Times New Roman" w:hAnsi="Times New Roman" w:cs="Times New Roman"/>
-          <w:noProof/>
-          <w:lang w:val="en-US"/>
-        </w:rPr>
-      </w:pPr>
-    </w:p>
-    <w:p>
-      <w:pPr>
         <w:tabs>
           <w:tab w:val="left" w:pos="949"/>
         </w:tabs>
@@ -2371,61 +2436,16 @@
         </w:tabs>
         <w:rPr>
           <w:rFonts w:ascii="Times New Roman" w:hAnsi="Times New Roman" w:cs="Times New Roman"/>
-          <w:lang w:val="en-US"/>
-        </w:rPr>
-      </w:pPr>
-    </w:p>
-    <w:p>
-      <w:pPr>
-        <w:tabs>
-          <w:tab w:val="left" w:pos="949"/>
-        </w:tabs>
-        <w:rPr>
-          <w:rFonts w:ascii="Times New Roman" w:hAnsi="Times New Roman" w:cs="Times New Roman"/>
-          <w:lang w:val="en-US"/>
-        </w:rPr>
-      </w:pPr>
-    </w:p>
-    <w:p>
-      <w:pPr>
-        <w:tabs>
-          <w:tab w:val="left" w:pos="949"/>
-        </w:tabs>
-        <w:rPr>
-          <w:rFonts w:ascii="Times New Roman" w:hAnsi="Times New Roman" w:cs="Times New Roman"/>
-          <w:lang w:val="en-US"/>
-        </w:rPr>
-      </w:pPr>
-    </w:p>
-    <w:p>
-      <w:pPr>
-        <w:tabs>
-          <w:tab w:val="left" w:pos="949"/>
-        </w:tabs>
-        <w:rPr>
-          <w:rFonts w:ascii="Times New Roman" w:hAnsi="Times New Roman" w:cs="Times New Roman"/>
-          <w:lang w:val="en-US"/>
-        </w:rPr>
-      </w:pPr>
-    </w:p>
-    <w:p>
-      <w:pPr>
-        <w:tabs>
-          <w:tab w:val="left" w:pos="949"/>
-        </w:tabs>
-        <w:rPr>
-          <w:rFonts w:ascii="Times New Roman" w:hAnsi="Times New Roman" w:cs="Times New Roman"/>
-          <w:u w:val="single"/>
-          <w:lang w:val="en-US"/>
-        </w:rPr>
-      </w:pPr>
-      <w:r>
-        <w:rPr>
-          <w:rFonts w:ascii="Times New Roman" w:hAnsi="Times New Roman" w:cs="Times New Roman"/>
-          <w:u w:val="single"/>
-          <w:lang w:val="en-US"/>
-        </w:rPr>
-        <w:lastRenderedPageBreak/>
+          <w:u w:val="single"/>
+          <w:lang w:val="en-US"/>
+        </w:rPr>
+      </w:pPr>
+      <w:r>
+        <w:rPr>
+          <w:rFonts w:ascii="Times New Roman" w:hAnsi="Times New Roman" w:cs="Times New Roman"/>
+          <w:u w:val="single"/>
+          <w:lang w:val="en-US"/>
+        </w:rPr>
         <w:t>Contour plot after half of the time steps:</w:t>
       </w:r>
     </w:p>
@@ -2508,6 +2528,22 @@
           <w:rFonts w:ascii="Times New Roman" w:hAnsi="Times New Roman" w:cs="Times New Roman"/>
           <w:lang w:val="en-US"/>
         </w:rPr>
+        <w:br w:type="page"/>
+      </w:r>
+    </w:p>
+    <w:p>
+      <w:pPr>
+        <w:rPr>
+          <w:rFonts w:ascii="Times New Roman" w:hAnsi="Times New Roman" w:cs="Times New Roman"/>
+          <w:lang w:val="en-US"/>
+        </w:rPr>
+      </w:pPr>
+      <w:r>
+        <w:rPr>
+          <w:rFonts w:ascii="Times New Roman" w:hAnsi="Times New Roman" w:cs="Times New Roman"/>
+          <w:lang w:val="en-US"/>
+        </w:rPr>
+        <w:lastRenderedPageBreak/>
         <w:t>Performance comparison of the ADI scheme and the explicit Euler scheme for the two-dimensional heat equation:</w:t>
       </w:r>
     </w:p>
@@ -2705,7 +2741,7 @@
           <w:lang w:val="en-US"/>
         </w:rPr>
         <w:drawing>
-          <wp:inline distT="0" distB="0" distL="0" distR="0" wp14:anchorId="4518E669" wp14:editId="0D27C262">
+          <wp:inline distT="0" distB="0" distL="0" distR="0" wp14:anchorId="4518E669" wp14:editId="12A0012A">
             <wp:extent cx="4001845" cy="3826720"/>
             <wp:effectExtent l="0" t="0" r="0" b="0"/>
             <wp:docPr id="1821665719" name="Grafik 22" descr="Ein Bild, das Reihe, Symmetrie, Rechteck, Muster enthält.&#10;&#10;Automatisch generierte Beschreibung"/>
@@ -2829,7 +2865,7 @@
           <w:lang w:val="en-US"/>
         </w:rPr>
         <w:drawing>
-          <wp:inline distT="0" distB="0" distL="0" distR="0" wp14:anchorId="00459D24" wp14:editId="1364629C">
+          <wp:inline distT="0" distB="0" distL="0" distR="0" wp14:anchorId="00459D24" wp14:editId="5B95886F">
             <wp:extent cx="3984926" cy="2872292"/>
             <wp:effectExtent l="0" t="0" r="3175" b="0"/>
             <wp:docPr id="1559111373" name="Grafik 21" descr="Ein Bild, das Reihe, Origami, Symmetrie, Dreieck enthält.&#10;&#10;Automatisch generierte Beschreibung"/>
@@ -3467,7 +3503,7 @@
           <w:lang w:val="en-US"/>
         </w:rPr>
         <w:drawing>
-          <wp:inline distT="0" distB="0" distL="0" distR="0" wp14:anchorId="3F9EC722" wp14:editId="7709D68D">
+          <wp:inline distT="0" distB="0" distL="0" distR="0" wp14:anchorId="3F9EC722" wp14:editId="1E631E7E">
             <wp:extent cx="5760720" cy="3154045"/>
             <wp:effectExtent l="0" t="0" r="5080" b="0"/>
             <wp:docPr id="752259719" name="Grafik 28" descr="Ein Bild, das Screenshot, Mond enthält.&#10;&#10;Automatisch generierte Beschreibung"/>
@@ -3870,7 +3906,7 @@
           <w:lang w:val="en-US"/>
         </w:rPr>
         <w:drawing>
-          <wp:inline distT="0" distB="0" distL="0" distR="0" wp14:anchorId="627DFEE3" wp14:editId="6A628AD4">
+          <wp:inline distT="0" distB="0" distL="0" distR="0" wp14:anchorId="627DFEE3" wp14:editId="786A3AEA">
             <wp:extent cx="5760720" cy="3154045"/>
             <wp:effectExtent l="0" t="0" r="5080" b="0"/>
             <wp:docPr id="929610431" name="Grafik 30" descr="Ein Bild, das Screenshot, Reihe, Design enthält.&#10;&#10;Automatisch generierte Beschreibung"/>
@@ -3971,7 +4007,7 @@
           <w:lang w:val="en-US"/>
         </w:rPr>
         <w:drawing>
-          <wp:inline distT="0" distB="0" distL="0" distR="0" wp14:anchorId="34FDA23B" wp14:editId="39E6E817">
+          <wp:inline distT="0" distB="0" distL="0" distR="0" wp14:anchorId="34FDA23B" wp14:editId="17497716">
             <wp:extent cx="5760720" cy="3154045"/>
             <wp:effectExtent l="0" t="0" r="5080" b="0"/>
             <wp:docPr id="1736034633" name="Grafik 31" descr="Ein Bild, das Screenshot enthält.&#10;&#10;Automatisch generierte Beschreibung"/>
@@ -4118,7 +4154,7 @@
           <w:lang w:val="en-US"/>
         </w:rPr>
         <w:drawing>
-          <wp:inline distT="0" distB="0" distL="0" distR="0" wp14:anchorId="3C962B04" wp14:editId="589DD450">
+          <wp:inline distT="0" distB="0" distL="0" distR="0" wp14:anchorId="3C962B04" wp14:editId="53163DB0">
             <wp:extent cx="5760720" cy="3154045"/>
             <wp:effectExtent l="0" t="0" r="5080" b="0"/>
             <wp:docPr id="2121958415" name="Grafik 32" descr="Ein Bild, das Screenshot, Design enthält.&#10;&#10;Automatisch generierte Beschreibung"/>
@@ -5059,8 +5095,17 @@
                 <w:rFonts w:ascii="Times New Roman" w:hAnsi="Times New Roman" w:cs="Times New Roman"/>
                 <w:lang w:val="en-US"/>
               </w:rPr>
-              <w:t>2934 ms</w:t>
-            </w:r>
+              <w:t xml:space="preserve">2934 </w:t>
+            </w:r>
+            <w:proofErr w:type="spellStart"/>
+            <w:r>
+              <w:rPr>
+                <w:rFonts w:ascii="Times New Roman" w:hAnsi="Times New Roman" w:cs="Times New Roman"/>
+                <w:lang w:val="en-US"/>
+              </w:rPr>
+              <w:t>ms</w:t>
+            </w:r>
+            <w:proofErr w:type="spellEnd"/>
           </w:p>
         </w:tc>
         <w:tc>
@@ -5088,8 +5133,17 @@
                 <w:rFonts w:ascii="Times New Roman" w:hAnsi="Times New Roman" w:cs="Times New Roman"/>
                 <w:lang w:val="en-US"/>
               </w:rPr>
-              <w:t xml:space="preserve"> ms</w:t>
-            </w:r>
+              <w:t xml:space="preserve"> </w:t>
+            </w:r>
+            <w:proofErr w:type="spellStart"/>
+            <w:r>
+              <w:rPr>
+                <w:rFonts w:ascii="Times New Roman" w:hAnsi="Times New Roman" w:cs="Times New Roman"/>
+                <w:lang w:val="en-US"/>
+              </w:rPr>
+              <w:t>ms</w:t>
+            </w:r>
+            <w:proofErr w:type="spellEnd"/>
           </w:p>
         </w:tc>
         <w:tc>
@@ -5117,8 +5171,17 @@
                 <w:rFonts w:ascii="Times New Roman" w:hAnsi="Times New Roman" w:cs="Times New Roman"/>
                 <w:lang w:val="en-US"/>
               </w:rPr>
-              <w:t xml:space="preserve"> ms</w:t>
-            </w:r>
+              <w:t xml:space="preserve"> </w:t>
+            </w:r>
+            <w:proofErr w:type="spellStart"/>
+            <w:r>
+              <w:rPr>
+                <w:rFonts w:ascii="Times New Roman" w:hAnsi="Times New Roman" w:cs="Times New Roman"/>
+                <w:lang w:val="en-US"/>
+              </w:rPr>
+              <w:t>ms</w:t>
+            </w:r>
+            <w:proofErr w:type="spellEnd"/>
           </w:p>
         </w:tc>
         <w:tc>
@@ -5146,8 +5209,17 @@
                 <w:rFonts w:ascii="Times New Roman" w:hAnsi="Times New Roman" w:cs="Times New Roman"/>
                 <w:lang w:val="en-US"/>
               </w:rPr>
-              <w:t xml:space="preserve"> ms</w:t>
-            </w:r>
+              <w:t xml:space="preserve"> </w:t>
+            </w:r>
+            <w:proofErr w:type="spellStart"/>
+            <w:r>
+              <w:rPr>
+                <w:rFonts w:ascii="Times New Roman" w:hAnsi="Times New Roman" w:cs="Times New Roman"/>
+                <w:lang w:val="en-US"/>
+              </w:rPr>
+              <w:t>ms</w:t>
+            </w:r>
+            <w:proofErr w:type="spellEnd"/>
           </w:p>
         </w:tc>
         <w:tc>
@@ -5175,8 +5247,17 @@
                 <w:rFonts w:ascii="Times New Roman" w:hAnsi="Times New Roman" w:cs="Times New Roman"/>
                 <w:lang w:val="en-US"/>
               </w:rPr>
-              <w:t xml:space="preserve"> ms</w:t>
-            </w:r>
+              <w:t xml:space="preserve"> </w:t>
+            </w:r>
+            <w:proofErr w:type="spellStart"/>
+            <w:r>
+              <w:rPr>
+                <w:rFonts w:ascii="Times New Roman" w:hAnsi="Times New Roman" w:cs="Times New Roman"/>
+                <w:lang w:val="en-US"/>
+              </w:rPr>
+              <w:t>ms</w:t>
+            </w:r>
+            <w:proofErr w:type="spellEnd"/>
           </w:p>
         </w:tc>
         <w:tc>
@@ -5204,8 +5285,17 @@
                 <w:rFonts w:ascii="Times New Roman" w:hAnsi="Times New Roman" w:cs="Times New Roman"/>
                 <w:lang w:val="en-US"/>
               </w:rPr>
-              <w:t xml:space="preserve"> ms</w:t>
-            </w:r>
+              <w:t xml:space="preserve"> </w:t>
+            </w:r>
+            <w:proofErr w:type="spellStart"/>
+            <w:r>
+              <w:rPr>
+                <w:rFonts w:ascii="Times New Roman" w:hAnsi="Times New Roman" w:cs="Times New Roman"/>
+                <w:lang w:val="en-US"/>
+              </w:rPr>
+              <w:t>ms</w:t>
+            </w:r>
+            <w:proofErr w:type="spellEnd"/>
           </w:p>
         </w:tc>
       </w:tr>
@@ -5259,8 +5349,17 @@
                 <w:rFonts w:ascii="Times New Roman" w:hAnsi="Times New Roman" w:cs="Times New Roman"/>
                 <w:lang w:val="en-US"/>
               </w:rPr>
-              <w:t xml:space="preserve"> ms</w:t>
-            </w:r>
+              <w:t xml:space="preserve"> </w:t>
+            </w:r>
+            <w:proofErr w:type="spellStart"/>
+            <w:r>
+              <w:rPr>
+                <w:rFonts w:ascii="Times New Roman" w:hAnsi="Times New Roman" w:cs="Times New Roman"/>
+                <w:lang w:val="en-US"/>
+              </w:rPr>
+              <w:t>ms</w:t>
+            </w:r>
+            <w:proofErr w:type="spellEnd"/>
           </w:p>
         </w:tc>
         <w:tc>
@@ -5288,8 +5387,17 @@
                 <w:rFonts w:ascii="Times New Roman" w:hAnsi="Times New Roman" w:cs="Times New Roman"/>
                 <w:lang w:val="en-US"/>
               </w:rPr>
-              <w:t xml:space="preserve"> ms</w:t>
-            </w:r>
+              <w:t xml:space="preserve"> </w:t>
+            </w:r>
+            <w:proofErr w:type="spellStart"/>
+            <w:r>
+              <w:rPr>
+                <w:rFonts w:ascii="Times New Roman" w:hAnsi="Times New Roman" w:cs="Times New Roman"/>
+                <w:lang w:val="en-US"/>
+              </w:rPr>
+              <w:t>ms</w:t>
+            </w:r>
+            <w:proofErr w:type="spellEnd"/>
           </w:p>
         </w:tc>
         <w:tc>
@@ -5317,8 +5425,17 @@
                 <w:rFonts w:ascii="Times New Roman" w:hAnsi="Times New Roman" w:cs="Times New Roman"/>
                 <w:lang w:val="en-US"/>
               </w:rPr>
-              <w:t xml:space="preserve"> ms</w:t>
-            </w:r>
+              <w:t xml:space="preserve"> </w:t>
+            </w:r>
+            <w:proofErr w:type="spellStart"/>
+            <w:r>
+              <w:rPr>
+                <w:rFonts w:ascii="Times New Roman" w:hAnsi="Times New Roman" w:cs="Times New Roman"/>
+                <w:lang w:val="en-US"/>
+              </w:rPr>
+              <w:t>ms</w:t>
+            </w:r>
+            <w:proofErr w:type="spellEnd"/>
           </w:p>
         </w:tc>
         <w:tc>
@@ -5346,8 +5463,17 @@
                 <w:rFonts w:ascii="Times New Roman" w:hAnsi="Times New Roman" w:cs="Times New Roman"/>
                 <w:lang w:val="en-US"/>
               </w:rPr>
-              <w:t xml:space="preserve"> ms</w:t>
-            </w:r>
+              <w:t xml:space="preserve"> </w:t>
+            </w:r>
+            <w:proofErr w:type="spellStart"/>
+            <w:r>
+              <w:rPr>
+                <w:rFonts w:ascii="Times New Roman" w:hAnsi="Times New Roman" w:cs="Times New Roman"/>
+                <w:lang w:val="en-US"/>
+              </w:rPr>
+              <w:t>ms</w:t>
+            </w:r>
+            <w:proofErr w:type="spellEnd"/>
           </w:p>
         </w:tc>
         <w:tc>
@@ -5375,8 +5501,17 @@
                 <w:rFonts w:ascii="Times New Roman" w:hAnsi="Times New Roman" w:cs="Times New Roman"/>
                 <w:lang w:val="en-US"/>
               </w:rPr>
-              <w:t xml:space="preserve"> ms</w:t>
-            </w:r>
+              <w:t xml:space="preserve"> </w:t>
+            </w:r>
+            <w:proofErr w:type="spellStart"/>
+            <w:r>
+              <w:rPr>
+                <w:rFonts w:ascii="Times New Roman" w:hAnsi="Times New Roman" w:cs="Times New Roman"/>
+                <w:lang w:val="en-US"/>
+              </w:rPr>
+              <w:t>ms</w:t>
+            </w:r>
+            <w:proofErr w:type="spellEnd"/>
           </w:p>
         </w:tc>
         <w:tc>
@@ -5404,8 +5539,17 @@
                 <w:rFonts w:ascii="Times New Roman" w:hAnsi="Times New Roman" w:cs="Times New Roman"/>
                 <w:lang w:val="en-US"/>
               </w:rPr>
-              <w:t xml:space="preserve"> ms</w:t>
-            </w:r>
+              <w:t xml:space="preserve"> </w:t>
+            </w:r>
+            <w:proofErr w:type="spellStart"/>
+            <w:r>
+              <w:rPr>
+                <w:rFonts w:ascii="Times New Roman" w:hAnsi="Times New Roman" w:cs="Times New Roman"/>
+                <w:lang w:val="en-US"/>
+              </w:rPr>
+              <w:t>ms</w:t>
+            </w:r>
+            <w:proofErr w:type="spellEnd"/>
           </w:p>
         </w:tc>
       </w:tr>
@@ -5675,6 +5819,7 @@
               </w:rPr>
               <w:t xml:space="preserve"> </w:t>
             </w:r>
+            <w:proofErr w:type="spellStart"/>
             <w:r>
               <w:rPr>
                 <w:rFonts w:ascii="Times New Roman" w:hAnsi="Times New Roman" w:cs="Times New Roman"/>
@@ -5682,6 +5827,7 @@
               </w:rPr>
               <w:t>ms</w:t>
             </w:r>
+            <w:proofErr w:type="spellEnd"/>
           </w:p>
         </w:tc>
         <w:tc>
@@ -5711,6 +5857,7 @@
               </w:rPr>
               <w:t xml:space="preserve"> </w:t>
             </w:r>
+            <w:proofErr w:type="spellStart"/>
             <w:r>
               <w:rPr>
                 <w:rFonts w:ascii="Times New Roman" w:hAnsi="Times New Roman" w:cs="Times New Roman"/>
@@ -5718,6 +5865,7 @@
               </w:rPr>
               <w:t>ms</w:t>
             </w:r>
+            <w:proofErr w:type="spellEnd"/>
           </w:p>
         </w:tc>
         <w:tc>
@@ -5747,6 +5895,7 @@
               </w:rPr>
               <w:t xml:space="preserve"> </w:t>
             </w:r>
+            <w:proofErr w:type="spellStart"/>
             <w:r>
               <w:rPr>
                 <w:rFonts w:ascii="Times New Roman" w:hAnsi="Times New Roman" w:cs="Times New Roman"/>
@@ -5754,6 +5903,7 @@
               </w:rPr>
               <w:t>ms</w:t>
             </w:r>
+            <w:proofErr w:type="spellEnd"/>
           </w:p>
         </w:tc>
         <w:tc>
@@ -5783,6 +5933,7 @@
               </w:rPr>
               <w:t xml:space="preserve"> </w:t>
             </w:r>
+            <w:proofErr w:type="spellStart"/>
             <w:r>
               <w:rPr>
                 <w:rFonts w:ascii="Times New Roman" w:hAnsi="Times New Roman" w:cs="Times New Roman"/>
@@ -5790,6 +5941,7 @@
               </w:rPr>
               <w:t>ms</w:t>
             </w:r>
+            <w:proofErr w:type="spellEnd"/>
           </w:p>
         </w:tc>
         <w:tc>
@@ -5819,6 +5971,7 @@
               </w:rPr>
               <w:t xml:space="preserve"> </w:t>
             </w:r>
+            <w:proofErr w:type="spellStart"/>
             <w:r>
               <w:rPr>
                 <w:rFonts w:ascii="Times New Roman" w:hAnsi="Times New Roman" w:cs="Times New Roman"/>
@@ -5826,6 +5979,7 @@
               </w:rPr>
               <w:t>ms</w:t>
             </w:r>
+            <w:proofErr w:type="spellEnd"/>
           </w:p>
         </w:tc>
         <w:tc>
@@ -5855,6 +6009,7 @@
               </w:rPr>
               <w:t xml:space="preserve"> </w:t>
             </w:r>
+            <w:proofErr w:type="spellStart"/>
             <w:r>
               <w:rPr>
                 <w:rFonts w:ascii="Times New Roman" w:hAnsi="Times New Roman" w:cs="Times New Roman"/>
@@ -5862,6 +6017,7 @@
               </w:rPr>
               <w:t>ms</w:t>
             </w:r>
+            <w:proofErr w:type="spellEnd"/>
           </w:p>
         </w:tc>
       </w:tr>
@@ -5910,6 +6066,7 @@
               </w:rPr>
               <w:t xml:space="preserve">0 </w:t>
             </w:r>
+            <w:proofErr w:type="spellStart"/>
             <w:r>
               <w:rPr>
                 <w:rFonts w:ascii="Times New Roman" w:hAnsi="Times New Roman" w:cs="Times New Roman"/>
@@ -5917,6 +6074,7 @@
               </w:rPr>
               <w:t>ms</w:t>
             </w:r>
+            <w:proofErr w:type="spellEnd"/>
           </w:p>
         </w:tc>
         <w:tc>
@@ -5946,6 +6104,7 @@
               </w:rPr>
               <w:t xml:space="preserve"> </w:t>
             </w:r>
+            <w:proofErr w:type="spellStart"/>
             <w:r>
               <w:rPr>
                 <w:rFonts w:ascii="Times New Roman" w:hAnsi="Times New Roman" w:cs="Times New Roman"/>
@@ -5953,6 +6112,7 @@
               </w:rPr>
               <w:t>ms</w:t>
             </w:r>
+            <w:proofErr w:type="spellEnd"/>
           </w:p>
         </w:tc>
         <w:tc>
@@ -5982,6 +6142,7 @@
               </w:rPr>
               <w:t xml:space="preserve"> </w:t>
             </w:r>
+            <w:proofErr w:type="spellStart"/>
             <w:r>
               <w:rPr>
                 <w:rFonts w:ascii="Times New Roman" w:hAnsi="Times New Roman" w:cs="Times New Roman"/>
@@ -5989,6 +6150,7 @@
               </w:rPr>
               <w:t>ms</w:t>
             </w:r>
+            <w:proofErr w:type="spellEnd"/>
           </w:p>
         </w:tc>
         <w:tc>
@@ -6018,6 +6180,7 @@
               </w:rPr>
               <w:t xml:space="preserve"> </w:t>
             </w:r>
+            <w:proofErr w:type="spellStart"/>
             <w:r>
               <w:rPr>
                 <w:rFonts w:ascii="Times New Roman" w:hAnsi="Times New Roman" w:cs="Times New Roman"/>
@@ -6025,6 +6188,7 @@
               </w:rPr>
               <w:t>ms</w:t>
             </w:r>
+            <w:proofErr w:type="spellEnd"/>
           </w:p>
         </w:tc>
         <w:tc>
@@ -6054,6 +6218,7 @@
               </w:rPr>
               <w:t xml:space="preserve"> </w:t>
             </w:r>
+            <w:proofErr w:type="spellStart"/>
             <w:r>
               <w:rPr>
                 <w:rFonts w:ascii="Times New Roman" w:hAnsi="Times New Roman" w:cs="Times New Roman"/>
@@ -6061,6 +6226,7 @@
               </w:rPr>
               <w:t>ms</w:t>
             </w:r>
+            <w:proofErr w:type="spellEnd"/>
           </w:p>
         </w:tc>
         <w:tc>
@@ -6090,6 +6256,7 @@
               </w:rPr>
               <w:t xml:space="preserve"> </w:t>
             </w:r>
+            <w:proofErr w:type="spellStart"/>
             <w:r>
               <w:rPr>
                 <w:rFonts w:ascii="Times New Roman" w:hAnsi="Times New Roman" w:cs="Times New Roman"/>
@@ -6097,6 +6264,7 @@
               </w:rPr>
               <w:t>ms</w:t>
             </w:r>
+            <w:proofErr w:type="spellEnd"/>
           </w:p>
         </w:tc>
       </w:tr>
@@ -6400,8 +6568,17 @@
                 <w:rFonts w:ascii="Times New Roman" w:hAnsi="Times New Roman" w:cs="Times New Roman"/>
                 <w:lang w:val="en-US"/>
               </w:rPr>
-              <w:t>2934 ms</w:t>
-            </w:r>
+              <w:t xml:space="preserve">2934 </w:t>
+            </w:r>
+            <w:proofErr w:type="spellStart"/>
+            <w:r>
+              <w:rPr>
+                <w:rFonts w:ascii="Times New Roman" w:hAnsi="Times New Roman" w:cs="Times New Roman"/>
+                <w:lang w:val="en-US"/>
+              </w:rPr>
+              <w:t>ms</w:t>
+            </w:r>
+            <w:proofErr w:type="spellEnd"/>
           </w:p>
         </w:tc>
         <w:tc>
@@ -6429,8 +6606,17 @@
                 <w:rFonts w:ascii="Times New Roman" w:hAnsi="Times New Roman" w:cs="Times New Roman"/>
                 <w:lang w:val="en-US"/>
               </w:rPr>
-              <w:t xml:space="preserve"> ms</w:t>
-            </w:r>
+              <w:t xml:space="preserve"> </w:t>
+            </w:r>
+            <w:proofErr w:type="spellStart"/>
+            <w:r>
+              <w:rPr>
+                <w:rFonts w:ascii="Times New Roman" w:hAnsi="Times New Roman" w:cs="Times New Roman"/>
+                <w:lang w:val="en-US"/>
+              </w:rPr>
+              <w:t>ms</w:t>
+            </w:r>
+            <w:proofErr w:type="spellEnd"/>
           </w:p>
         </w:tc>
         <w:tc>
@@ -6458,8 +6644,17 @@
                 <w:rFonts w:ascii="Times New Roman" w:hAnsi="Times New Roman" w:cs="Times New Roman"/>
                 <w:lang w:val="en-US"/>
               </w:rPr>
-              <w:t xml:space="preserve"> ms</w:t>
-            </w:r>
+              <w:t xml:space="preserve"> </w:t>
+            </w:r>
+            <w:proofErr w:type="spellStart"/>
+            <w:r>
+              <w:rPr>
+                <w:rFonts w:ascii="Times New Roman" w:hAnsi="Times New Roman" w:cs="Times New Roman"/>
+                <w:lang w:val="en-US"/>
+              </w:rPr>
+              <w:t>ms</w:t>
+            </w:r>
+            <w:proofErr w:type="spellEnd"/>
           </w:p>
         </w:tc>
         <w:tc>
@@ -6487,8 +6682,17 @@
                 <w:rFonts w:ascii="Times New Roman" w:hAnsi="Times New Roman" w:cs="Times New Roman"/>
                 <w:lang w:val="en-US"/>
               </w:rPr>
-              <w:t xml:space="preserve"> ms</w:t>
-            </w:r>
+              <w:t xml:space="preserve"> </w:t>
+            </w:r>
+            <w:proofErr w:type="spellStart"/>
+            <w:r>
+              <w:rPr>
+                <w:rFonts w:ascii="Times New Roman" w:hAnsi="Times New Roman" w:cs="Times New Roman"/>
+                <w:lang w:val="en-US"/>
+              </w:rPr>
+              <w:t>ms</w:t>
+            </w:r>
+            <w:proofErr w:type="spellEnd"/>
           </w:p>
         </w:tc>
         <w:tc>
@@ -6516,8 +6720,17 @@
                 <w:rFonts w:ascii="Times New Roman" w:hAnsi="Times New Roman" w:cs="Times New Roman"/>
                 <w:lang w:val="en-US"/>
               </w:rPr>
-              <w:t xml:space="preserve"> ms</w:t>
-            </w:r>
+              <w:t xml:space="preserve"> </w:t>
+            </w:r>
+            <w:proofErr w:type="spellStart"/>
+            <w:r>
+              <w:rPr>
+                <w:rFonts w:ascii="Times New Roman" w:hAnsi="Times New Roman" w:cs="Times New Roman"/>
+                <w:lang w:val="en-US"/>
+              </w:rPr>
+              <w:t>ms</w:t>
+            </w:r>
+            <w:proofErr w:type="spellEnd"/>
           </w:p>
         </w:tc>
         <w:tc>
@@ -6545,8 +6758,17 @@
                 <w:rFonts w:ascii="Times New Roman" w:hAnsi="Times New Roman" w:cs="Times New Roman"/>
                 <w:lang w:val="en-US"/>
               </w:rPr>
-              <w:t xml:space="preserve"> ms</w:t>
-            </w:r>
+              <w:t xml:space="preserve"> </w:t>
+            </w:r>
+            <w:proofErr w:type="spellStart"/>
+            <w:r>
+              <w:rPr>
+                <w:rFonts w:ascii="Times New Roman" w:hAnsi="Times New Roman" w:cs="Times New Roman"/>
+                <w:lang w:val="en-US"/>
+              </w:rPr>
+              <w:t>ms</w:t>
+            </w:r>
+            <w:proofErr w:type="spellEnd"/>
           </w:p>
         </w:tc>
       </w:tr>
@@ -6600,8 +6822,17 @@
                 <w:rFonts w:ascii="Times New Roman" w:hAnsi="Times New Roman" w:cs="Times New Roman"/>
                 <w:lang w:val="en-US"/>
               </w:rPr>
-              <w:t xml:space="preserve"> ms</w:t>
-            </w:r>
+              <w:t xml:space="preserve"> </w:t>
+            </w:r>
+            <w:proofErr w:type="spellStart"/>
+            <w:r>
+              <w:rPr>
+                <w:rFonts w:ascii="Times New Roman" w:hAnsi="Times New Roman" w:cs="Times New Roman"/>
+                <w:lang w:val="en-US"/>
+              </w:rPr>
+              <w:t>ms</w:t>
+            </w:r>
+            <w:proofErr w:type="spellEnd"/>
           </w:p>
         </w:tc>
         <w:tc>
@@ -6629,8 +6860,17 @@
                 <w:rFonts w:ascii="Times New Roman" w:hAnsi="Times New Roman" w:cs="Times New Roman"/>
                 <w:lang w:val="en-US"/>
               </w:rPr>
-              <w:t xml:space="preserve"> ms</w:t>
-            </w:r>
+              <w:t xml:space="preserve"> </w:t>
+            </w:r>
+            <w:proofErr w:type="spellStart"/>
+            <w:r>
+              <w:rPr>
+                <w:rFonts w:ascii="Times New Roman" w:hAnsi="Times New Roman" w:cs="Times New Roman"/>
+                <w:lang w:val="en-US"/>
+              </w:rPr>
+              <w:t>ms</w:t>
+            </w:r>
+            <w:proofErr w:type="spellEnd"/>
           </w:p>
         </w:tc>
         <w:tc>
@@ -6658,8 +6898,17 @@
                 <w:rFonts w:ascii="Times New Roman" w:hAnsi="Times New Roman" w:cs="Times New Roman"/>
                 <w:lang w:val="en-US"/>
               </w:rPr>
-              <w:t xml:space="preserve"> ms</w:t>
-            </w:r>
+              <w:t xml:space="preserve"> </w:t>
+            </w:r>
+            <w:proofErr w:type="spellStart"/>
+            <w:r>
+              <w:rPr>
+                <w:rFonts w:ascii="Times New Roman" w:hAnsi="Times New Roman" w:cs="Times New Roman"/>
+                <w:lang w:val="en-US"/>
+              </w:rPr>
+              <w:t>ms</w:t>
+            </w:r>
+            <w:proofErr w:type="spellEnd"/>
           </w:p>
         </w:tc>
         <w:tc>
@@ -6687,8 +6936,17 @@
                 <w:rFonts w:ascii="Times New Roman" w:hAnsi="Times New Roman" w:cs="Times New Roman"/>
                 <w:lang w:val="en-US"/>
               </w:rPr>
-              <w:t xml:space="preserve"> ms</w:t>
-            </w:r>
+              <w:t xml:space="preserve"> </w:t>
+            </w:r>
+            <w:proofErr w:type="spellStart"/>
+            <w:r>
+              <w:rPr>
+                <w:rFonts w:ascii="Times New Roman" w:hAnsi="Times New Roman" w:cs="Times New Roman"/>
+                <w:lang w:val="en-US"/>
+              </w:rPr>
+              <w:t>ms</w:t>
+            </w:r>
+            <w:proofErr w:type="spellEnd"/>
           </w:p>
         </w:tc>
         <w:tc>
@@ -6716,8 +6974,17 @@
                 <w:rFonts w:ascii="Times New Roman" w:hAnsi="Times New Roman" w:cs="Times New Roman"/>
                 <w:lang w:val="en-US"/>
               </w:rPr>
-              <w:t xml:space="preserve"> ms</w:t>
-            </w:r>
+              <w:t xml:space="preserve"> </w:t>
+            </w:r>
+            <w:proofErr w:type="spellStart"/>
+            <w:r>
+              <w:rPr>
+                <w:rFonts w:ascii="Times New Roman" w:hAnsi="Times New Roman" w:cs="Times New Roman"/>
+                <w:lang w:val="en-US"/>
+              </w:rPr>
+              <w:t>ms</w:t>
+            </w:r>
+            <w:proofErr w:type="spellEnd"/>
           </w:p>
         </w:tc>
         <w:tc>
@@ -6745,8 +7012,17 @@
                 <w:rFonts w:ascii="Times New Roman" w:hAnsi="Times New Roman" w:cs="Times New Roman"/>
                 <w:lang w:val="en-US"/>
               </w:rPr>
-              <w:t xml:space="preserve"> ms</w:t>
-            </w:r>
+              <w:t xml:space="preserve"> </w:t>
+            </w:r>
+            <w:proofErr w:type="spellStart"/>
+            <w:r>
+              <w:rPr>
+                <w:rFonts w:ascii="Times New Roman" w:hAnsi="Times New Roman" w:cs="Times New Roman"/>
+                <w:lang w:val="en-US"/>
+              </w:rPr>
+              <w:t>ms</w:t>
+            </w:r>
+            <w:proofErr w:type="spellEnd"/>
           </w:p>
         </w:tc>
       </w:tr>
@@ -7006,8 +7282,17 @@
                 <w:rFonts w:ascii="Times New Roman" w:hAnsi="Times New Roman" w:cs="Times New Roman"/>
                 <w:lang w:val="en-US"/>
               </w:rPr>
-              <w:t xml:space="preserve"> ms</w:t>
-            </w:r>
+              <w:t xml:space="preserve"> </w:t>
+            </w:r>
+            <w:proofErr w:type="spellStart"/>
+            <w:r>
+              <w:rPr>
+                <w:rFonts w:ascii="Times New Roman" w:hAnsi="Times New Roman" w:cs="Times New Roman"/>
+                <w:lang w:val="en-US"/>
+              </w:rPr>
+              <w:t>ms</w:t>
+            </w:r>
+            <w:proofErr w:type="spellEnd"/>
           </w:p>
         </w:tc>
         <w:tc>
@@ -7035,8 +7320,17 @@
                 <w:rFonts w:ascii="Times New Roman" w:hAnsi="Times New Roman" w:cs="Times New Roman"/>
                 <w:lang w:val="en-US"/>
               </w:rPr>
-              <w:t xml:space="preserve"> ms</w:t>
-            </w:r>
+              <w:t xml:space="preserve"> </w:t>
+            </w:r>
+            <w:proofErr w:type="spellStart"/>
+            <w:r>
+              <w:rPr>
+                <w:rFonts w:ascii="Times New Roman" w:hAnsi="Times New Roman" w:cs="Times New Roman"/>
+                <w:lang w:val="en-US"/>
+              </w:rPr>
+              <w:t>ms</w:t>
+            </w:r>
+            <w:proofErr w:type="spellEnd"/>
           </w:p>
         </w:tc>
         <w:tc>
@@ -7064,8 +7358,17 @@
                 <w:rFonts w:ascii="Times New Roman" w:hAnsi="Times New Roman" w:cs="Times New Roman"/>
                 <w:lang w:val="en-US"/>
               </w:rPr>
-              <w:t xml:space="preserve"> ms</w:t>
-            </w:r>
+              <w:t xml:space="preserve"> </w:t>
+            </w:r>
+            <w:proofErr w:type="spellStart"/>
+            <w:r>
+              <w:rPr>
+                <w:rFonts w:ascii="Times New Roman" w:hAnsi="Times New Roman" w:cs="Times New Roman"/>
+                <w:lang w:val="en-US"/>
+              </w:rPr>
+              <w:t>ms</w:t>
+            </w:r>
+            <w:proofErr w:type="spellEnd"/>
           </w:p>
         </w:tc>
         <w:tc>
@@ -7093,8 +7396,17 @@
                 <w:rFonts w:ascii="Times New Roman" w:hAnsi="Times New Roman" w:cs="Times New Roman"/>
                 <w:lang w:val="en-US"/>
               </w:rPr>
-              <w:t xml:space="preserve"> ms</w:t>
-            </w:r>
+              <w:t xml:space="preserve"> </w:t>
+            </w:r>
+            <w:proofErr w:type="spellStart"/>
+            <w:r>
+              <w:rPr>
+                <w:rFonts w:ascii="Times New Roman" w:hAnsi="Times New Roman" w:cs="Times New Roman"/>
+                <w:lang w:val="en-US"/>
+              </w:rPr>
+              <w:t>ms</w:t>
+            </w:r>
+            <w:proofErr w:type="spellEnd"/>
           </w:p>
         </w:tc>
         <w:tc>
@@ -7122,8 +7434,17 @@
                 <w:rFonts w:ascii="Times New Roman" w:hAnsi="Times New Roman" w:cs="Times New Roman"/>
                 <w:lang w:val="en-US"/>
               </w:rPr>
-              <w:t xml:space="preserve"> ms</w:t>
-            </w:r>
+              <w:t xml:space="preserve"> </w:t>
+            </w:r>
+            <w:proofErr w:type="spellStart"/>
+            <w:r>
+              <w:rPr>
+                <w:rFonts w:ascii="Times New Roman" w:hAnsi="Times New Roman" w:cs="Times New Roman"/>
+                <w:lang w:val="en-US"/>
+              </w:rPr>
+              <w:t>ms</w:t>
+            </w:r>
+            <w:proofErr w:type="spellEnd"/>
           </w:p>
         </w:tc>
         <w:tc>
@@ -7151,8 +7472,17 @@
                 <w:rFonts w:ascii="Times New Roman" w:hAnsi="Times New Roman" w:cs="Times New Roman"/>
                 <w:lang w:val="en-US"/>
               </w:rPr>
-              <w:t xml:space="preserve"> ms</w:t>
-            </w:r>
+              <w:t xml:space="preserve"> </w:t>
+            </w:r>
+            <w:proofErr w:type="spellStart"/>
+            <w:r>
+              <w:rPr>
+                <w:rFonts w:ascii="Times New Roman" w:hAnsi="Times New Roman" w:cs="Times New Roman"/>
+                <w:lang w:val="en-US"/>
+              </w:rPr>
+              <w:t>ms</w:t>
+            </w:r>
+            <w:proofErr w:type="spellEnd"/>
           </w:p>
         </w:tc>
       </w:tr>
@@ -7199,8 +7529,17 @@
                 <w:rFonts w:ascii="Times New Roman" w:hAnsi="Times New Roman" w:cs="Times New Roman"/>
                 <w:lang w:val="en-US"/>
               </w:rPr>
-              <w:t>0 ms</w:t>
-            </w:r>
+              <w:t xml:space="preserve">0 </w:t>
+            </w:r>
+            <w:proofErr w:type="spellStart"/>
+            <w:r>
+              <w:rPr>
+                <w:rFonts w:ascii="Times New Roman" w:hAnsi="Times New Roman" w:cs="Times New Roman"/>
+                <w:lang w:val="en-US"/>
+              </w:rPr>
+              <w:t>ms</w:t>
+            </w:r>
+            <w:proofErr w:type="spellEnd"/>
           </w:p>
         </w:tc>
         <w:tc>
@@ -7228,8 +7567,17 @@
                 <w:rFonts w:ascii="Times New Roman" w:hAnsi="Times New Roman" w:cs="Times New Roman"/>
                 <w:lang w:val="en-US"/>
               </w:rPr>
-              <w:t xml:space="preserve"> ms</w:t>
-            </w:r>
+              <w:t xml:space="preserve"> </w:t>
+            </w:r>
+            <w:proofErr w:type="spellStart"/>
+            <w:r>
+              <w:rPr>
+                <w:rFonts w:ascii="Times New Roman" w:hAnsi="Times New Roman" w:cs="Times New Roman"/>
+                <w:lang w:val="en-US"/>
+              </w:rPr>
+              <w:t>ms</w:t>
+            </w:r>
+            <w:proofErr w:type="spellEnd"/>
           </w:p>
         </w:tc>
         <w:tc>
@@ -7257,8 +7605,17 @@
                 <w:rFonts w:ascii="Times New Roman" w:hAnsi="Times New Roman" w:cs="Times New Roman"/>
                 <w:lang w:val="en-US"/>
               </w:rPr>
-              <w:t xml:space="preserve"> ms</w:t>
-            </w:r>
+              <w:t xml:space="preserve"> </w:t>
+            </w:r>
+            <w:proofErr w:type="spellStart"/>
+            <w:r>
+              <w:rPr>
+                <w:rFonts w:ascii="Times New Roman" w:hAnsi="Times New Roman" w:cs="Times New Roman"/>
+                <w:lang w:val="en-US"/>
+              </w:rPr>
+              <w:t>ms</w:t>
+            </w:r>
+            <w:proofErr w:type="spellEnd"/>
           </w:p>
         </w:tc>
         <w:tc>
@@ -7286,8 +7643,17 @@
                 <w:rFonts w:ascii="Times New Roman" w:hAnsi="Times New Roman" w:cs="Times New Roman"/>
                 <w:lang w:val="en-US"/>
               </w:rPr>
-              <w:t xml:space="preserve"> ms</w:t>
-            </w:r>
+              <w:t xml:space="preserve"> </w:t>
+            </w:r>
+            <w:proofErr w:type="spellStart"/>
+            <w:r>
+              <w:rPr>
+                <w:rFonts w:ascii="Times New Roman" w:hAnsi="Times New Roman" w:cs="Times New Roman"/>
+                <w:lang w:val="en-US"/>
+              </w:rPr>
+              <w:t>ms</w:t>
+            </w:r>
+            <w:proofErr w:type="spellEnd"/>
           </w:p>
         </w:tc>
         <w:tc>
@@ -7315,8 +7681,17 @@
                 <w:rFonts w:ascii="Times New Roman" w:hAnsi="Times New Roman" w:cs="Times New Roman"/>
                 <w:lang w:val="en-US"/>
               </w:rPr>
-              <w:t xml:space="preserve"> ms</w:t>
-            </w:r>
+              <w:t xml:space="preserve"> </w:t>
+            </w:r>
+            <w:proofErr w:type="spellStart"/>
+            <w:r>
+              <w:rPr>
+                <w:rFonts w:ascii="Times New Roman" w:hAnsi="Times New Roman" w:cs="Times New Roman"/>
+                <w:lang w:val="en-US"/>
+              </w:rPr>
+              <w:t>ms</w:t>
+            </w:r>
+            <w:proofErr w:type="spellEnd"/>
           </w:p>
         </w:tc>
         <w:tc>
@@ -7344,8 +7719,17 @@
                 <w:rFonts w:ascii="Times New Roman" w:hAnsi="Times New Roman" w:cs="Times New Roman"/>
                 <w:lang w:val="en-US"/>
               </w:rPr>
-              <w:t xml:space="preserve"> ms</w:t>
-            </w:r>
+              <w:t xml:space="preserve"> </w:t>
+            </w:r>
+            <w:proofErr w:type="spellStart"/>
+            <w:r>
+              <w:rPr>
+                <w:rFonts w:ascii="Times New Roman" w:hAnsi="Times New Roman" w:cs="Times New Roman"/>
+                <w:lang w:val="en-US"/>
+              </w:rPr>
+              <w:t>ms</w:t>
+            </w:r>
+            <w:proofErr w:type="spellEnd"/>
           </w:p>
         </w:tc>
       </w:tr>
@@ -7388,19 +7772,6 @@
           <w:lang w:val="en-US"/>
         </w:rPr>
       </w:pPr>
-    </w:p>
-    <w:p>
-      <w:pPr>
-        <w:rPr>
-          <w:rFonts w:ascii="Times New Roman" w:hAnsi="Times New Roman" w:cs="Times New Roman"/>
-          <w:i/>
-          <w:iCs/>
-          <w:sz w:val="32"/>
-          <w:szCs w:val="32"/>
-          <w:u w:val="single"/>
-          <w:lang w:val="en-US"/>
-        </w:rPr>
-      </w:pPr>
       <w:r>
         <w:rPr>
           <w:rFonts w:ascii="Times New Roman" w:hAnsi="Times New Roman" w:cs="Times New Roman"/>
@@ -7413,6 +7784,50 @@
         </w:rPr>
         <w:t>3.5</w:t>
       </w:r>
+    </w:p>
+    <w:p>
+      <w:pPr>
+        <w:rPr>
+          <w:rFonts w:ascii="Times New Roman" w:hAnsi="Times New Roman" w:cs="Times New Roman"/>
+          <w:lang w:val="en-US"/>
+        </w:rPr>
+      </w:pPr>
+      <w:r>
+        <w:rPr>
+          <w:rFonts w:ascii="Times New Roman" w:hAnsi="Times New Roman" w:cs="Times New Roman"/>
+          <w:lang w:val="en-US"/>
+        </w:rPr>
+        <w:t xml:space="preserve">In this exercise we parallelized the </w:t>
+      </w:r>
+      <w:r>
+        <w:rPr>
+          <w:rFonts w:ascii="Times New Roman" w:hAnsi="Times New Roman" w:cs="Times New Roman"/>
+          <w:lang w:val="en-US"/>
+        </w:rPr>
+        <w:t>explicit Euler scheme for the two-dimensional heat equation</w:t>
+      </w:r>
+      <w:r>
+        <w:rPr>
+          <w:rFonts w:ascii="Times New Roman" w:hAnsi="Times New Roman" w:cs="Times New Roman"/>
+          <w:lang w:val="en-US"/>
+        </w:rPr>
+        <w:t xml:space="preserve"> from exercise 1.12 using OpenMP.</w:t>
+      </w:r>
+      <w:r>
+        <w:rPr>
+          <w:rFonts w:ascii="Times New Roman" w:hAnsi="Times New Roman" w:cs="Times New Roman"/>
+          <w:lang w:val="en-US"/>
+        </w:rPr>
+        <w:br/>
+      </w:r>
+    </w:p>
+    <w:p>
+      <w:pPr>
+        <w:rPr>
+          <w:rFonts w:ascii="Times New Roman" w:hAnsi="Times New Roman" w:cs="Times New Roman"/>
+          <w:lang w:val="en-US"/>
+        </w:rPr>
+      </w:pPr>
     </w:p>
     <w:p>
       <w:pPr>

</xml_diff>